<commit_message>
Completed registraion form print
</commit_message>
<xml_diff>
--- a/ExamRegistrationUoJ/wwwroot/Assets/Docs/Exam-Enry-Form-form-for-General-program.docx
+++ b/ExamRegistrationUoJ/wwwroot/Assets/Docs/Exam-Enry-Form-form-for-General-program.docx
@@ -31,7 +31,7 @@
                     <pic:cNvPicPr/>
                   </pic:nvPicPr>
                   <pic:blipFill>
-                    <a:blip r:embed="rId4" cstate="print"/>
+                    <a:blip r:embed="rId7" cstate="print"/>
                     <a:stretch>
                       <a:fillRect/>
                     </a:stretch>
@@ -748,7 +748,7 @@
     </w:p>
     <w:p>
       <w:pPr>
-        <w:spacing w:after="47"/>
+        <w:spacing w:after="240"/>
         <w:ind w:left="4575" w:right="4588"/>
         <w:jc w:val="center"/>
         <w:rPr>
@@ -792,27 +792,17 @@
       </w:tblGrid>
       <w:tr>
         <w:trPr>
-          <w:trHeight w:val="875"/>
+          <w:trHeight w:val="680"/>
         </w:trPr>
         <w:tc>
           <w:tcPr>
             <w:tcW w:w="1527" w:type="dxa"/>
+            <w:vAlign w:val="center"/>
           </w:tcPr>
           <w:p>
             <w:pPr>
               <w:pStyle w:val="TableParagraph"/>
-              <w:spacing w:before="10"/>
-              <w:rPr>
-                <w:b/>
-                <w:sz w:val="24"/>
-              </w:rPr>
-            </w:pPr>
-          </w:p>
-          <w:p>
-            <w:pPr>
-              <w:pStyle w:val="TableParagraph"/>
-              <w:spacing w:before="1"/>
-              <w:ind w:left="319"/>
+              <w:jc w:val="center"/>
               <w:rPr>
                 <w:b/>
                 <w:sz w:val="24"/>
@@ -845,22 +835,12 @@
         <w:tc>
           <w:tcPr>
             <w:tcW w:w="4141" w:type="dxa"/>
+            <w:vAlign w:val="center"/>
           </w:tcPr>
           <w:p>
             <w:pPr>
               <w:pStyle w:val="TableParagraph"/>
-              <w:spacing w:before="10"/>
-              <w:rPr>
-                <w:b/>
-                <w:sz w:val="24"/>
-              </w:rPr>
-            </w:pPr>
-          </w:p>
-          <w:p>
-            <w:pPr>
-              <w:pStyle w:val="TableParagraph"/>
-              <w:spacing w:before="1"/>
-              <w:ind w:left="1806" w:right="1804"/>
+              <w:ind w:right="-28"/>
               <w:jc w:val="center"/>
               <w:rPr>
                 <w:b/>
@@ -879,22 +859,12 @@
         <w:tc>
           <w:tcPr>
             <w:tcW w:w="1260" w:type="dxa"/>
+            <w:vAlign w:val="center"/>
           </w:tcPr>
           <w:p>
             <w:pPr>
               <w:pStyle w:val="TableParagraph"/>
-              <w:spacing w:before="10"/>
-              <w:rPr>
-                <w:b/>
-                <w:sz w:val="24"/>
-              </w:rPr>
-            </w:pPr>
-          </w:p>
-          <w:p>
-            <w:pPr>
-              <w:pStyle w:val="TableParagraph"/>
-              <w:spacing w:before="1"/>
-              <w:ind w:left="201"/>
+              <w:jc w:val="center"/>
               <w:rPr>
                 <w:b/>
                 <w:sz w:val="24"/>
@@ -912,12 +882,14 @@
         <w:tc>
           <w:tcPr>
             <w:tcW w:w="1393" w:type="dxa"/>
+            <w:vAlign w:val="center"/>
           </w:tcPr>
           <w:p>
             <w:pPr>
               <w:pStyle w:val="TableParagraph"/>
-              <w:spacing w:before="143" w:line="252" w:lineRule="auto"/>
-              <w:ind w:left="493" w:right="93" w:hanging="387"/>
+              <w:spacing w:line="252" w:lineRule="auto"/>
+              <w:ind w:left="106" w:right="93"/>
+              <w:jc w:val="center"/>
               <w:rPr>
                 <w:b/>
                 <w:sz w:val="24"/>
@@ -929,15 +901,15 @@
                 <w:spacing w:val="-1"/>
                 <w:sz w:val="24"/>
               </w:rPr>
-              <w:t>Attendance</w:t>
-            </w:r>
-            <w:r>
-              <w:rPr>
-                <w:b/>
-                <w:spacing w:val="-57"/>
+              <w:t>Attendan</w:t>
+            </w:r>
+            <w:r>
+              <w:rPr>
+                <w:b/>
+                <w:spacing w:val="-1"/>
                 <w:sz w:val="24"/>
               </w:rPr>
-              <w:t xml:space="preserve"> </w:t>
+              <w:t xml:space="preserve">ce </w:t>
             </w:r>
             <w:r>
               <w:rPr>
@@ -951,12 +923,14 @@
         <w:tc>
           <w:tcPr>
             <w:tcW w:w="1503" w:type="dxa"/>
+            <w:vAlign w:val="center"/>
           </w:tcPr>
           <w:p>
             <w:pPr>
               <w:pStyle w:val="TableParagraph"/>
               <w:spacing w:line="252" w:lineRule="auto"/>
-              <w:ind w:left="383" w:right="97" w:hanging="267"/>
+              <w:ind w:left="116" w:right="97"/>
+              <w:jc w:val="center"/>
               <w:rPr>
                 <w:b/>
                 <w:sz w:val="24"/>
@@ -969,16 +943,13 @@
               </w:rPr>
               <w:t>Course</w:t>
             </w:r>
-          </w:p>
-          <w:p>
-            <w:pPr>
-              <w:pStyle w:val="TableParagraph"/>
-              <w:ind w:left="109"/>
+            <w:r>
               <w:rPr>
                 <w:b/>
                 <w:sz w:val="24"/>
               </w:rPr>
-            </w:pPr>
+              <w:t xml:space="preserve"> </w:t>
+            </w:r>
             <w:r>
               <w:rPr>
                 <w:b/>
@@ -986,16 +957,13 @@
               </w:rPr>
               <w:t>Coordinator</w:t>
             </w:r>
-          </w:p>
-          <w:p>
-            <w:pPr>
-              <w:pStyle w:val="TableParagraph"/>
-              <w:ind w:left="109"/>
+            <w:r>
               <w:rPr>
                 <w:b/>
                 <w:sz w:val="24"/>
               </w:rPr>
-            </w:pPr>
+              <w:t xml:space="preserve"> </w:t>
+            </w:r>
             <w:r>
               <w:rPr>
                 <w:b/>
@@ -1007,24 +975,6 @@
         </w:tc>
       </w:tr>
     </w:tbl>
-    <w:p>
-      <w:pPr>
-        <w:pStyle w:val="BodyText"/>
-        <w:rPr>
-          <w:b/>
-          <w:sz w:val="26"/>
-        </w:rPr>
-      </w:pPr>
-    </w:p>
-    <w:p>
-      <w:pPr>
-        <w:pStyle w:val="BodyText"/>
-        <w:rPr>
-          <w:b/>
-          <w:sz w:val="26"/>
-        </w:rPr>
-      </w:pPr>
-    </w:p>
     <w:p>
       <w:pPr>
         <w:pStyle w:val="BodyText"/>
@@ -1226,6 +1176,44 @@
     </w:sectPr>
   </w:body>
 </w:document>
+</file>
+
+<file path=word/endnotes.xml><?xml version="1.0" encoding="utf-8"?>
+<w:endnotes xmlns:wpc="http://schemas.microsoft.com/office/word/2010/wordprocessingCanvas" xmlns:cx="http://schemas.microsoft.com/office/drawing/2014/chartex" xmlns:cx1="http://schemas.microsoft.com/office/drawing/2015/9/8/chartex" xmlns:cx2="http://schemas.microsoft.com/office/drawing/2015/10/21/chartex" xmlns:cx3="http://schemas.microsoft.com/office/drawing/2016/5/9/chartex" xmlns:cx4="http://schemas.microsoft.com/office/drawing/2016/5/10/chartex" xmlns:cx5="http://schemas.microsoft.com/office/drawing/2016/5/11/chartex" xmlns:cx6="http://schemas.microsoft.com/office/drawing/2016/5/12/chartex" xmlns:cx7="http://schemas.microsoft.com/office/drawing/2016/5/13/chartex" xmlns:cx8="http://schemas.microsoft.com/office/drawing/2016/5/14/chartex" xmlns:mc="http://schemas.openxmlformats.org/markup-compatibility/2006" xmlns:aink="http://schemas.microsoft.com/office/drawing/2016/ink" xmlns:am3d="http://schemas.microsoft.com/office/drawing/2017/model3d" xmlns:o="urn:schemas-microsoft-com:office:office" xmlns:oel="http://schemas.microsoft.com/office/2019/extlst" xmlns:r="http://schemas.openxmlformats.org/officeDocument/2006/relationships" xmlns:m="http://schemas.openxmlformats.org/officeDocument/2006/math" xmlns:v="urn:schemas-microsoft-com:vml" xmlns:wp14="http://schemas.microsoft.com/office/word/2010/wordprocessingDrawing" xmlns:wp="http://schemas.openxmlformats.org/drawingml/2006/wordprocessingDrawing" xmlns:w10="urn:schemas-microsoft-com:office:word" xmlns:w="http://schemas.openxmlformats.org/wordprocessingml/2006/main" xmlns:w14="http://schemas.microsoft.com/office/word/2010/wordml" xmlns:w15="http://schemas.microsoft.com/office/word/2012/wordml" xmlns:w16cex="http://schemas.microsoft.com/office/word/2018/wordml/cex" xmlns:w16cid="http://schemas.microsoft.com/office/word/2016/wordml/cid" xmlns:w16="http://schemas.microsoft.com/office/word/2018/wordml" xmlns:w16du="http://schemas.microsoft.com/office/word/2023/wordml/word16du" xmlns:w16sdtdh="http://schemas.microsoft.com/office/word/2020/wordml/sdtdatahash" xmlns:w16se="http://schemas.microsoft.com/office/word/2015/wordml/symex" xmlns:wpg="http://schemas.microsoft.com/office/word/2010/wordprocessingGroup" xmlns:wpi="http://schemas.microsoft.com/office/word/2010/wordprocessingInk" xmlns:wne="http://schemas.microsoft.com/office/word/2006/wordml" xmlns:wps="http://schemas.microsoft.com/office/word/2010/wordprocessingShape" mc:Ignorable="w14 w15 w16se w16cid w16 w16cex w16sdtdh w16du wp14">
+  <w:endnote w:type="separator" w:id="-1">
+    <w:p>
+      <w:r>
+        <w:separator/>
+      </w:r>
+    </w:p>
+  </w:endnote>
+  <w:endnote w:type="continuationSeparator" w:id="0">
+    <w:p>
+      <w:r>
+        <w:continuationSeparator/>
+      </w:r>
+    </w:p>
+  </w:endnote>
+</w:endnotes>
+</file>
+
+<file path=word/footnotes.xml><?xml version="1.0" encoding="utf-8"?>
+<w:footnotes xmlns:wpc="http://schemas.microsoft.com/office/word/2010/wordprocessingCanvas" xmlns:cx="http://schemas.microsoft.com/office/drawing/2014/chartex" xmlns:cx1="http://schemas.microsoft.com/office/drawing/2015/9/8/chartex" xmlns:cx2="http://schemas.microsoft.com/office/drawing/2015/10/21/chartex" xmlns:cx3="http://schemas.microsoft.com/office/drawing/2016/5/9/chartex" xmlns:cx4="http://schemas.microsoft.com/office/drawing/2016/5/10/chartex" xmlns:cx5="http://schemas.microsoft.com/office/drawing/2016/5/11/chartex" xmlns:cx6="http://schemas.microsoft.com/office/drawing/2016/5/12/chartex" xmlns:cx7="http://schemas.microsoft.com/office/drawing/2016/5/13/chartex" xmlns:cx8="http://schemas.microsoft.com/office/drawing/2016/5/14/chartex" xmlns:mc="http://schemas.openxmlformats.org/markup-compatibility/2006" xmlns:aink="http://schemas.microsoft.com/office/drawing/2016/ink" xmlns:am3d="http://schemas.microsoft.com/office/drawing/2017/model3d" xmlns:o="urn:schemas-microsoft-com:office:office" xmlns:oel="http://schemas.microsoft.com/office/2019/extlst" xmlns:r="http://schemas.openxmlformats.org/officeDocument/2006/relationships" xmlns:m="http://schemas.openxmlformats.org/officeDocument/2006/math" xmlns:v="urn:schemas-microsoft-com:vml" xmlns:wp14="http://schemas.microsoft.com/office/word/2010/wordprocessingDrawing" xmlns:wp="http://schemas.openxmlformats.org/drawingml/2006/wordprocessingDrawing" xmlns:w10="urn:schemas-microsoft-com:office:word" xmlns:w="http://schemas.openxmlformats.org/wordprocessingml/2006/main" xmlns:w14="http://schemas.microsoft.com/office/word/2010/wordml" xmlns:w15="http://schemas.microsoft.com/office/word/2012/wordml" xmlns:w16cex="http://schemas.microsoft.com/office/word/2018/wordml/cex" xmlns:w16cid="http://schemas.microsoft.com/office/word/2016/wordml/cid" xmlns:w16="http://schemas.microsoft.com/office/word/2018/wordml" xmlns:w16du="http://schemas.microsoft.com/office/word/2023/wordml/word16du" xmlns:w16sdtdh="http://schemas.microsoft.com/office/word/2020/wordml/sdtdatahash" xmlns:w16se="http://schemas.microsoft.com/office/word/2015/wordml/symex" xmlns:wpg="http://schemas.microsoft.com/office/word/2010/wordprocessingGroup" xmlns:wpi="http://schemas.microsoft.com/office/word/2010/wordprocessingInk" xmlns:wne="http://schemas.microsoft.com/office/word/2006/wordml" xmlns:wps="http://schemas.microsoft.com/office/word/2010/wordprocessingShape" mc:Ignorable="w14 w15 w16se w16cid w16 w16cex w16sdtdh w16du wp14">
+  <w:footnote w:type="separator" w:id="-1">
+    <w:p>
+      <w:r>
+        <w:separator/>
+      </w:r>
+    </w:p>
+  </w:footnote>
+  <w:footnote w:type="continuationSeparator" w:id="0">
+    <w:p>
+      <w:r>
+        <w:continuationSeparator/>
+      </w:r>
+    </w:p>
+  </w:footnote>
+</w:footnotes>
 </file>
 
 <file path=word/styles.xml><?xml version="1.0" encoding="utf-8"?>
@@ -1715,6 +1703,54 @@
       </w:tblBorders>
     </w:tblPr>
   </w:style>
+  <w:style w:type="paragraph" w:styleId="Header">
+    <w:name w:val="header"/>
+    <w:basedOn w:val="Normal"/>
+    <w:link w:val="HeaderChar"/>
+    <w:uiPriority w:val="99"/>
+    <w:unhideWhenUsed/>
+    <w:rsid w:val="00841B31"/>
+    <w:pPr>
+      <w:tabs>
+        <w:tab w:val="center" w:pos="4513"/>
+        <w:tab w:val="right" w:pos="9026"/>
+      </w:tabs>
+    </w:pPr>
+  </w:style>
+  <w:style w:type="character" w:customStyle="1" w:styleId="HeaderChar">
+    <w:name w:val="Header Char"/>
+    <w:basedOn w:val="DefaultParagraphFont"/>
+    <w:link w:val="Header"/>
+    <w:uiPriority w:val="99"/>
+    <w:rsid w:val="00841B31"/>
+    <w:rPr>
+      <w:rFonts w:ascii="Times New Roman" w:eastAsia="Times New Roman" w:hAnsi="Times New Roman" w:cs="Times New Roman"/>
+    </w:rPr>
+  </w:style>
+  <w:style w:type="paragraph" w:styleId="Footer">
+    <w:name w:val="footer"/>
+    <w:basedOn w:val="Normal"/>
+    <w:link w:val="FooterChar"/>
+    <w:uiPriority w:val="99"/>
+    <w:unhideWhenUsed/>
+    <w:rsid w:val="00841B31"/>
+    <w:pPr>
+      <w:tabs>
+        <w:tab w:val="center" w:pos="4513"/>
+        <w:tab w:val="right" w:pos="9026"/>
+      </w:tabs>
+    </w:pPr>
+  </w:style>
+  <w:style w:type="character" w:customStyle="1" w:styleId="FooterChar">
+    <w:name w:val="Footer Char"/>
+    <w:basedOn w:val="DefaultParagraphFont"/>
+    <w:link w:val="Footer"/>
+    <w:uiPriority w:val="99"/>
+    <w:rsid w:val="00841B31"/>
+    <w:rPr>
+      <w:rFonts w:ascii="Times New Roman" w:eastAsia="Times New Roman" w:hAnsi="Times New Roman" w:cs="Times New Roman"/>
+    </w:rPr>
+  </w:style>
 </w:styles>
 </file>
 
@@ -1999,4 +2035,16 @@
   <a:objectDefaults/>
   <a:extraClrSchemeLst/>
 </a:theme>
+</file>
+
+<file path=customXml/item1.xml><?xml version="1.0" encoding="utf-8"?>
+<b:Sources xmlns:b="http://schemas.openxmlformats.org/officeDocument/2006/bibliography" xmlns="http://schemas.openxmlformats.org/officeDocument/2006/bibliography" SelectedStyle="\APASixthEditionOfficeOnline.xsl" StyleName="APA" Version="6"/>
+</file>
+
+<file path=customXml/itemProps1.xml><?xml version="1.0" encoding="utf-8"?>
+<ds:datastoreItem xmlns:ds="http://schemas.openxmlformats.org/officeDocument/2006/customXml" ds:itemID="{5E3ADF78-4522-4601-90DA-21F6CC164850}">
+  <ds:schemaRefs>
+    <ds:schemaRef ds:uri="http://schemas.openxmlformats.org/officeDocument/2006/bibliography"/>
+  </ds:schemaRefs>
+</ds:datastoreItem>
 </file>
</xml_diff>